<commit_message>
Deleted some game objects and stated creating camera animations
</commit_message>
<xml_diff>
--- a/GDD.docx
+++ b/GDD.docx
@@ -3,233 +3,76 @@
 <w:document xmlns:wpc="http://schemas.microsoft.com/office/word/2010/wordprocessingCanvas" xmlns:cx="http://schemas.microsoft.com/office/drawing/2014/chartex" xmlns:cx1="http://schemas.microsoft.com/office/drawing/2015/9/8/chartex" xmlns:cx2="http://schemas.microsoft.com/office/drawing/2015/10/21/chartex" xmlns:cx3="http://schemas.microsoft.com/office/drawing/2016/5/9/chartex" xmlns:cx4="http://schemas.microsoft.com/office/drawing/2016/5/10/chartex" xmlns:cx5="http://schemas.microsoft.com/office/drawing/2016/5/11/chartex" xmlns:cx6="http://schemas.microsoft.com/office/drawing/2016/5/12/chartex" xmlns:cx7="http://schemas.microsoft.com/office/drawing/2016/5/13/chartex" xmlns:cx8="http://schemas.microsoft.com/office/drawing/2016/5/14/chartex" xmlns:mc="http://schemas.openxmlformats.org/markup-compatibility/2006" xmlns:aink="http://schemas.microsoft.com/office/drawing/2016/ink" xmlns:am3d="http://schemas.microsoft.com/office/drawing/2017/model3d" xmlns:o="urn:schemas-microsoft-com:office:office" xmlns:oel="http://schemas.microsoft.com/office/2019/extlst" xmlns:r="http://schemas.openxmlformats.org/officeDocument/2006/relationships" xmlns:m="http://schemas.openxmlformats.org/officeDocument/2006/math" xmlns:v="urn:schemas-microsoft-com:vml" xmlns:wp14="http://schemas.microsoft.com/office/word/2010/wordprocessingDrawing" xmlns:wp="http://schemas.openxmlformats.org/drawingml/2006/wordprocessingDrawing" xmlns:w10="urn:schemas-microsoft-com:office:word" xmlns:w="http://schemas.openxmlformats.org/wordprocessingml/2006/main" xmlns:w14="http://schemas.microsoft.com/office/word/2010/wordml" xmlns:w15="http://schemas.microsoft.com/office/word/2012/wordml" xmlns:w16cex="http://schemas.microsoft.com/office/word/2018/wordml/cex" xmlns:w16cid="http://schemas.microsoft.com/office/word/2016/wordml/cid" xmlns:w16="http://schemas.microsoft.com/office/word/2018/wordml" xmlns:w16sdtdh="http://schemas.microsoft.com/office/word/2020/wordml/sdtdatahash" xmlns:w16se="http://schemas.microsoft.com/office/word/2015/wordml/symex" xmlns:wpg="http://schemas.microsoft.com/office/word/2010/wordprocessingGroup" xmlns:wpi="http://schemas.microsoft.com/office/word/2010/wordprocessingInk" xmlns:wne="http://schemas.microsoft.com/office/word/2006/wordml" xmlns:wps="http://schemas.microsoft.com/office/word/2010/wordprocessingShape" mc:Ignorable="w14 w15 w16se w16cid w16 w16cex w16sdtdh wp14">
   <w:body>
     <w:p>
-      <w:pPr>
-        <w:rPr>
-          <w:lang w:val="en-US"/>
-        </w:rPr>
-      </w:pPr>
       <w:r>
-        <w:rPr>
-          <w:lang w:val="en-US"/>
-        </w:rPr>
-        <w:t xml:space="preserve">GDD </w:t>
+        <w:t xml:space="preserve">GDD zu „Chrono </w:t>
       </w:r>
       <w:proofErr w:type="spellStart"/>
       <w:r>
-        <w:rPr>
-          <w:lang w:val="en-US"/>
-        </w:rPr>
-        <w:t>zum</w:t>
+        <w:t>Conundrum</w:t>
       </w:r>
       <w:proofErr w:type="spellEnd"/>
       <w:r>
+        <w:t>“</w:t>
+      </w:r>
+    </w:p>
+    <w:p/>
+    <w:p>
+      <w:pPr>
         <w:rPr>
-          <w:lang w:val="en-US"/>
+          <w:u w:val="single"/>
         </w:rPr>
-        <w:t xml:space="preserve"> Study Week Game </w:t>
-      </w:r>
+      </w:pPr>
       <w:r>
         <w:rPr>
-          <w:lang w:val="en-US"/>
+          <w:u w:val="single"/>
         </w:rPr>
-        <w:t>Jam 2023 Spiel</w:t>
-      </w:r>
-    </w:p>
-    <w:p>
-      <w:pPr>
-        <w:rPr>
-          <w:lang w:val="en-US"/>
-        </w:rPr>
-      </w:pPr>
-    </w:p>
-    <w:p>
-      <w:r>
-        <w:t xml:space="preserve">Das Spiel </w:t>
-      </w:r>
-      <w:r>
-        <w:t xml:space="preserve">soll ein Split-Screen </w:t>
-      </w:r>
-      <w:proofErr w:type="spellStart"/>
-      <w:r>
-        <w:t>local</w:t>
-      </w:r>
-      <w:proofErr w:type="spellEnd"/>
-      <w:r>
-        <w:t xml:space="preserve"> Co-</w:t>
-      </w:r>
-      <w:proofErr w:type="spellStart"/>
-      <w:r>
-        <w:t>op</w:t>
-      </w:r>
-      <w:proofErr w:type="spellEnd"/>
-      <w:r>
-        <w:t xml:space="preserve"> Multiplayer Spiel wer</w:t>
-      </w:r>
-      <w:r>
-        <w:t xml:space="preserve">den. Mit WASD steuert man die eine Figur und mit den Pfeiltasten die andere Figur. </w:t>
-      </w:r>
-      <w:r>
-        <w:t xml:space="preserve">Die Spieler bewegen sich innerhalb einer Testkammer, ähnlich wie bei </w:t>
-      </w:r>
-      <w:r>
-        <w:t>dem Spiel „</w:t>
-      </w:r>
-      <w:r>
-        <w:t>Portal</w:t>
-      </w:r>
-      <w:r>
-        <w:t xml:space="preserve">“. </w:t>
-      </w:r>
-      <w:r>
-        <w:t xml:space="preserve">Das Ziel des Spiels ist es, sich </w:t>
-      </w:r>
-      <w:r>
-        <w:t>mit der Hilfe des jeweils anderen, über einen kleinen Parkour</w:t>
-      </w:r>
-      <w:r>
-        <w:t xml:space="preserve"> zur Ausgangstür des Levels zu kommen. </w:t>
-      </w:r>
-      <w:r>
-        <w:t>Je schneller die Spieler waren, desto besser werden sie bewertet</w:t>
-      </w:r>
-      <w:r>
-        <w:t>.</w:t>
+        <w:t>Worum geht es?</w:t>
       </w:r>
     </w:p>
     <w:p>
       <w:r>
-        <w:t xml:space="preserve">Das Thema des Game Jams ist „Gegenteil“. Das Thema haben wir in das Spiel so eingebaut, dass die beiden </w:t>
-      </w:r>
-      <w:r>
-        <w:t>Spielfiguren jeweils ein Gegenteil darstellen (z.B. Feuer/Wasser) und trotz ihrer Gegenteile sich gegenseitig helfen müssen, um das Level zu bestehen. Dies soll so ähnlich sein, wie in dem Spiel „</w:t>
-      </w:r>
-      <w:proofErr w:type="spellStart"/>
-      <w:r>
-        <w:t>Fireboy</w:t>
-      </w:r>
-      <w:proofErr w:type="spellEnd"/>
-      <w:r>
-        <w:t xml:space="preserve"> and </w:t>
-      </w:r>
-      <w:proofErr w:type="spellStart"/>
-      <w:r>
-        <w:t>Watergirl</w:t>
-      </w:r>
-      <w:proofErr w:type="spellEnd"/>
-      <w:r>
-        <w:t xml:space="preserve">“. </w:t>
-      </w:r>
-      <w:r>
-        <w:t xml:space="preserve">Beide Figuren bekommen zudem noch einzigartige Fähigkeiten, die ebenfalls in Kontrast zueinander stehen, aber </w:t>
-      </w:r>
-      <w:r>
-        <w:t xml:space="preserve">dennoch wichtig sind, um das Level zu bestehen. Diese </w:t>
-      </w:r>
-      <w:proofErr w:type="spellStart"/>
-      <w:r>
-        <w:t>Mechanic</w:t>
-      </w:r>
-      <w:proofErr w:type="spellEnd"/>
-      <w:r>
-        <w:t xml:space="preserve"> ist inspiriert von dem Spiel „</w:t>
-      </w:r>
-      <w:proofErr w:type="spellStart"/>
-      <w:r>
-        <w:t>It</w:t>
-      </w:r>
-      <w:proofErr w:type="spellEnd"/>
-      <w:r>
-        <w:t xml:space="preserve"> </w:t>
-      </w:r>
-      <w:proofErr w:type="spellStart"/>
-      <w:r>
-        <w:t>takes</w:t>
-      </w:r>
-      <w:proofErr w:type="spellEnd"/>
-      <w:r>
-        <w:t xml:space="preserve"> </w:t>
-      </w:r>
-      <w:proofErr w:type="spellStart"/>
-      <w:r>
-        <w:t>two</w:t>
-      </w:r>
-      <w:proofErr w:type="spellEnd"/>
-      <w:r>
-        <w:t xml:space="preserve">“, wo die beiden Spielfiguren ebenfalls jeweils einzigartige Fähigkeiten bekommen im Laufe des Spiels. </w:t>
+        <w:t>Man wacht auf in einem düsteren Raum. Alle Türen sind abgeschlossen. Man fühlt eine komische Kraft in sich. Schnell merkt man, dass man in der Zeit reisen kann. Das Ziel ist es, einen Schlüssel für den Ausgang zu finden und zu entkommen.</w:t>
       </w:r>
     </w:p>
     <w:p/>
-    <w:p/>
     <w:p>
+      <w:pPr>
+        <w:rPr>
+          <w:u w:val="single"/>
+        </w:rPr>
+      </w:pPr>
       <w:r>
-        <w:t>Referenzen:</w:t>
+        <w:rPr>
+          <w:u w:val="single"/>
+        </w:rPr>
+        <w:t>Kernmechanik</w:t>
       </w:r>
     </w:p>
     <w:p>
-      <w:pPr>
-        <w:pStyle w:val="Listenabsatz"/>
-        <w:numPr>
-          <w:ilvl w:val="0"/>
-          <w:numId w:val="1"/>
-        </w:numPr>
-      </w:pPr>
       <w:r>
-        <w:t>Portal</w:t>
+        <w:t>Die Kernmechanik des Spiels ist es, zwischen der Vergangenheit und der Zukunft hin und her zu wechseln. So bekommt der Spieler Zugang zu Bereichen, die anderweitig verschlossen sind. Auch lassen sich durch das in der Zeit springen verschiedene Rätsel lösen. Der Spieler wird dabei nicht an der Hand geführt. Es muss selber herausfinden, wie man weiter voranschreitet.</w:t>
+      </w:r>
+    </w:p>
+    <w:p/>
+    <w:p>
+      <w:pPr>
+        <w:rPr>
+          <w:u w:val="single"/>
+        </w:rPr>
+      </w:pPr>
+      <w:r>
+        <w:rPr>
+          <w:u w:val="single"/>
+        </w:rPr>
+        <w:t>Grafik</w:t>
       </w:r>
     </w:p>
     <w:p>
-      <w:pPr>
-        <w:pStyle w:val="Listenabsatz"/>
-        <w:numPr>
-          <w:ilvl w:val="0"/>
-          <w:numId w:val="1"/>
-        </w:numPr>
-      </w:pPr>
-      <w:proofErr w:type="spellStart"/>
       <w:r>
-        <w:t>Fireboy</w:t>
+        <w:t>Das Spiel ist in einer realistischen Grafik gehalten. Dadurch fühlt sich der Spieler mehr vertieft in das Spiel</w:t>
       </w:r>
-      <w:proofErr w:type="spellEnd"/>
       <w:r>
-        <w:t xml:space="preserve"> and </w:t>
-      </w:r>
-      <w:proofErr w:type="spellStart"/>
-      <w:r>
-        <w:t>Watergirl</w:t>
-      </w:r>
-      <w:proofErr w:type="spellEnd"/>
-    </w:p>
-    <w:p>
-      <w:pPr>
-        <w:pStyle w:val="Listenabsatz"/>
-        <w:numPr>
-          <w:ilvl w:val="0"/>
-          <w:numId w:val="1"/>
-        </w:numPr>
-      </w:pPr>
-      <w:proofErr w:type="spellStart"/>
-      <w:r>
-        <w:t>It</w:t>
-      </w:r>
-      <w:proofErr w:type="spellEnd"/>
-      <w:r>
-        <w:t xml:space="preserve"> </w:t>
-      </w:r>
-      <w:proofErr w:type="spellStart"/>
-      <w:r>
-        <w:t>takes</w:t>
-      </w:r>
-      <w:proofErr w:type="spellEnd"/>
-      <w:r>
-        <w:t xml:space="preserve"> </w:t>
-      </w:r>
-      <w:proofErr w:type="spellStart"/>
-      <w:r>
-        <w:t>two</w:t>
-      </w:r>
-      <w:proofErr w:type="spellEnd"/>
-      <w:r>
-        <w:t xml:space="preserve"> </w:t>
+        <w:t xml:space="preserve">. </w:t>
       </w:r>
     </w:p>
     <w:sectPr>

</xml_diff>